<commit_message>
add totals, update template
</commit_message>
<xml_diff>
--- a/template/template.docx
+++ b/template/template.docx
@@ -5,7 +5,7 @@
     <w:p>
       <w:pPr>
         <w:pStyle w:val="Heading1"/>
-        <w:spacing w:before="0" w:beforeAutospacing="off" w:line="240" w:lineRule="auto"/>
+        <w:spacing w:before="0" w:beforeAutospacing="off" w:after="240" w:afterAutospacing="off" w:line="240" w:lineRule="auto"/>
         <w:jc w:val="center"/>
         <w:rPr>
           <w:lang w:val="en-ZA"/>
@@ -51,7 +51,10 @@
           <w:szCs w:val="24"/>
           <w:lang w:val="en-ZA"/>
         </w:rPr>
-        <w:t xml:space="preserve">: R {in} | </w:t>
+        <w:t>: R {in}</w:t>
+      </w:r>
+      <w:r>
+        <w:tab/>
       </w:r>
       <w:r>
         <w:rPr>
@@ -68,7 +71,18 @@
           <w:szCs w:val="24"/>
           <w:lang w:val="en-ZA"/>
         </w:rPr>
-        <w:t>: R {exp} | Net: R {net}</w:t>
+        <w:t>: R {exp}</w:t>
+      </w:r>
+      <w:r>
+        <w:tab/>
+      </w:r>
+      <w:r>
+        <w:rPr>
+          <w:sz w:val="24"/>
+          <w:szCs w:val="24"/>
+          <w:lang w:val="en-ZA"/>
+        </w:rPr>
+        <w:t>Net: R {net}</w:t>
       </w:r>
     </w:p>
     <w:tbl>
@@ -525,7 +539,7 @@
     </w:pPr>
     <w:r>
       <w:drawing>
-        <wp:inline wp14:editId="3BCB2746" wp14:anchorId="2E825741">
+        <wp:inline wp14:editId="3D359A42" wp14:anchorId="2E825741">
           <wp:extent cx="5106115" cy="1762371"/>
           <wp:effectExtent l="0" t="0" r="0" b="9525"/>
           <wp:docPr id="1" name="Picture 1" title=""/>
@@ -540,10 +554,10 @@
                   <pic:cNvPicPr/>
                 </pic:nvPicPr>
                 <pic:blipFill>
-                  <a:blip r:embed="Rc78014feb9a74542">
-                    <a:extLst>
+                  <a:blip r:embed="R3277055b3ba74631">
+                    <a:extLst xmlns:a="http://schemas.openxmlformats.org/drawingml/2006/main">
                       <a:ext xmlns:a="http://schemas.openxmlformats.org/drawingml/2006/main" uri="{28A0092B-C50C-407E-A947-70E740481C1C}">
-                        <a14:useLocalDpi val="0"/>
+                        <a14:useLocalDpi xmlns:a14="http://schemas.microsoft.com/office/drawing/2010/main" val="0"/>
                       </a:ext>
                     </a:extLst>
                   </a:blip>

</xml_diff>